<commit_message>
add logers add class ordinate(list)
</commit_message>
<xml_diff>
--- a/TEST/10/result.docx
+++ b/TEST/10/result.docx
@@ -14129,7 +14129,7 @@
                 <w:lang w:val="en-US"/>
               </w:rPr>
               <w:t>418±7
-</w:t>
+ (1) 91.98±3.35(2) 336.16±6.41</w:t>
             </w:r>
           </w:p>
           <w:p>
@@ -24580,7 +24580,7 @@
                 <w:lang w:val="en-US"/>
               </w:rPr>
               <w:t>418±7
-</w:t>
+ (1) 91.98±3.35(2) 336.16±6.41</w:t>
             </w:r>
           </w:p>
           <w:p>

</xml_diff>